<commit_message>
mejoras visuales y reparacion de bugs
</commit_message>
<xml_diff>
--- a/docs/CV - Jesús Hernández.docx
+++ b/docs/CV - Jesús Hernández.docx
@@ -1,6 +1,6 @@
 
 <file path=word/document.xml><?xml version="1.0" encoding="utf-8"?>
-<w:document xmlns:wpc="http://schemas.microsoft.com/office/word/2010/wordprocessingCanvas" xmlns:cx="http://schemas.microsoft.com/office/drawing/2014/chartex" xmlns:cx1="http://schemas.microsoft.com/office/drawing/2015/9/8/chartex" xmlns:cx2="http://schemas.microsoft.com/office/drawing/2015/10/21/chartex" xmlns:cx3="http://schemas.microsoft.com/office/drawing/2016/5/9/chartex" xmlns:cx4="http://schemas.microsoft.com/office/drawing/2016/5/10/chartex" xmlns:cx5="http://schemas.microsoft.com/office/drawing/2016/5/11/chartex" xmlns:cx6="http://schemas.microsoft.com/office/drawing/2016/5/12/chartex" xmlns:cx7="http://schemas.microsoft.com/office/drawing/2016/5/13/chartex" xmlns:cx8="http://schemas.microsoft.com/office/drawing/2016/5/14/chartex" xmlns:mc="http://schemas.openxmlformats.org/markup-compatibility/2006" xmlns:aink="http://schemas.microsoft.com/office/drawing/2016/ink" xmlns:am3d="http://schemas.microsoft.com/office/drawing/2017/model3d" xmlns:o="urn:schemas-microsoft-com:office:office" xmlns:r="http://schemas.openxmlformats.org/officeDocument/2006/relationships" xmlns:m="http://schemas.openxmlformats.org/officeDocument/2006/math" xmlns:v="urn:schemas-microsoft-com:vml" xmlns:wp14="http://schemas.microsoft.com/office/word/2010/wordprocessingDrawing" xmlns:wp="http://schemas.openxmlformats.org/drawingml/2006/wordprocessingDrawing" xmlns:w10="urn:schemas-microsoft-com:office:word" xmlns:w="http://schemas.openxmlformats.org/wordprocessingml/2006/main" xmlns:w14="http://schemas.microsoft.com/office/word/2010/wordml" xmlns:w15="http://schemas.microsoft.com/office/word/2012/wordml" xmlns:w16cex="http://schemas.microsoft.com/office/word/2018/wordml/cex" xmlns:w16cid="http://schemas.microsoft.com/office/word/2016/wordml/cid" xmlns:w16="http://schemas.microsoft.com/office/word/2018/wordml" xmlns:w16se="http://schemas.microsoft.com/office/word/2015/wordml/symex" xmlns:wpg="http://schemas.microsoft.com/office/word/2010/wordprocessingGroup" xmlns:wpi="http://schemas.microsoft.com/office/word/2010/wordprocessingInk" xmlns:wne="http://schemas.microsoft.com/office/word/2006/wordml" xmlns:wps="http://schemas.microsoft.com/office/word/2010/wordprocessingShape" mc:Ignorable="w14 w15 w16se w16cid w16 w16cex wp14">
+<w:document xmlns:wpc="http://schemas.microsoft.com/office/word/2010/wordprocessingCanvas" xmlns:cx="http://schemas.microsoft.com/office/drawing/2014/chartex" xmlns:cx1="http://schemas.microsoft.com/office/drawing/2015/9/8/chartex" xmlns:cx2="http://schemas.microsoft.com/office/drawing/2015/10/21/chartex" xmlns:cx3="http://schemas.microsoft.com/office/drawing/2016/5/9/chartex" xmlns:cx4="http://schemas.microsoft.com/office/drawing/2016/5/10/chartex" xmlns:cx5="http://schemas.microsoft.com/office/drawing/2016/5/11/chartex" xmlns:cx6="http://schemas.microsoft.com/office/drawing/2016/5/12/chartex" xmlns:cx7="http://schemas.microsoft.com/office/drawing/2016/5/13/chartex" xmlns:cx8="http://schemas.microsoft.com/office/drawing/2016/5/14/chartex" xmlns:mc="http://schemas.openxmlformats.org/markup-compatibility/2006" xmlns:aink="http://schemas.microsoft.com/office/drawing/2016/ink" xmlns:am3d="http://schemas.microsoft.com/office/drawing/2017/model3d" xmlns:o="urn:schemas-microsoft-com:office:office" xmlns:r="http://schemas.openxmlformats.org/officeDocument/2006/relationships" xmlns:m="http://schemas.openxmlformats.org/officeDocument/2006/math" xmlns:v="urn:schemas-microsoft-com:vml" xmlns:wp14="http://schemas.microsoft.com/office/word/2010/wordprocessingDrawing" xmlns:wp="http://schemas.openxmlformats.org/drawingml/2006/wordprocessingDrawing" xmlns:w10="urn:schemas-microsoft-com:office:word" xmlns:w="http://schemas.openxmlformats.org/wordprocessingml/2006/main" xmlns:w14="http://schemas.microsoft.com/office/word/2010/wordml" xmlns:w15="http://schemas.microsoft.com/office/word/2012/wordml" xmlns:w16cex="http://schemas.microsoft.com/office/word/2018/wordml/cex" xmlns:w16cid="http://schemas.microsoft.com/office/word/2016/wordml/cid" xmlns:w16="http://schemas.microsoft.com/office/word/2018/wordml" xmlns:w16sdtdh="http://schemas.microsoft.com/office/word/2020/wordml/sdtdatahash" xmlns:w16se="http://schemas.microsoft.com/office/word/2015/wordml/symex" xmlns:wpg="http://schemas.microsoft.com/office/word/2010/wordprocessingGroup" xmlns:wpi="http://schemas.microsoft.com/office/word/2010/wordprocessingInk" xmlns:wne="http://schemas.microsoft.com/office/word/2006/wordml" xmlns:wps="http://schemas.microsoft.com/office/word/2010/wordprocessingShape" mc:Ignorable="w14 w15 w16se w16cid w16 w16cex w16sdtdh wp14">
   <w:body>
     <w:p>
       <w:r>
@@ -9,16 +9,16 @@
           <w:lang w:val="es-ES_tradnl" w:eastAsia="es-ES_tradnl"/>
         </w:rPr>
         <w:drawing>
-          <wp:anchor distT="0" distB="0" distL="114300" distR="114300" simplePos="0" relativeHeight="251660288" behindDoc="0" locked="0" layoutInCell="1" allowOverlap="1" wp14:anchorId="2CC391BC" wp14:editId="2CBAFAAC">
+          <wp:anchor distT="0" distB="0" distL="114300" distR="114300" simplePos="0" relativeHeight="251660288" behindDoc="0" locked="0" layoutInCell="1" allowOverlap="1" wp14:anchorId="2CC391BC" wp14:editId="68E2240A">
             <wp:simplePos x="0" y="0"/>
             <wp:positionH relativeFrom="margin">
-              <wp:align>left</wp:align>
+              <wp:posOffset>65422</wp:posOffset>
             </wp:positionH>
             <wp:positionV relativeFrom="margin">
-              <wp:posOffset>5080</wp:posOffset>
+              <wp:posOffset>92659</wp:posOffset>
             </wp:positionV>
-            <wp:extent cx="1123950" cy="1304925"/>
-            <wp:effectExtent l="0" t="0" r="0" b="9525"/>
+            <wp:extent cx="1123165" cy="1304014"/>
+            <wp:effectExtent l="0" t="0" r="1270" b="0"/>
             <wp:wrapNone/>
             <wp:docPr id="340" name="Picture 340"/>
             <wp:cNvGraphicFramePr>
@@ -32,7 +32,7 @@
                     <pic:cNvPicPr/>
                   </pic:nvPicPr>
                   <pic:blipFill rotWithShape="1">
-                    <a:blip r:embed="rId5" cstate="print">
+                    <a:blip r:embed="rId6" cstate="print">
                       <a:extLst>
                         <a:ext uri="{28A0092B-C50C-407E-A947-70E740481C1C}">
                           <a14:useLocalDpi xmlns:a14="http://schemas.microsoft.com/office/drawing/2010/main" val="0"/>
@@ -45,7 +45,7 @@
                   <pic:spPr bwMode="auto">
                     <a:xfrm>
                       <a:off x="0" y="0"/>
-                      <a:ext cx="1123950" cy="1304925"/>
+                      <a:ext cx="1123165" cy="1304014"/>
                     </a:xfrm>
                     <a:prstGeom prst="rect">
                       <a:avLst/>
@@ -80,7 +80,91 @@
         <mc:AlternateContent>
           <mc:Choice Requires="wps">
             <w:drawing>
-              <wp:anchor distT="0" distB="0" distL="114300" distR="114300" simplePos="0" relativeHeight="251662336" behindDoc="0" locked="0" layoutInCell="1" allowOverlap="1" wp14:anchorId="16EE1D05" wp14:editId="47DF9B2C">
+              <wp:anchor distT="0" distB="0" distL="114300" distR="114300" simplePos="0" relativeHeight="251659264" behindDoc="0" locked="0" layoutInCell="1" allowOverlap="1" wp14:anchorId="48BD48BE" wp14:editId="5DA898B4">
+                <wp:simplePos x="0" y="0"/>
+                <wp:positionH relativeFrom="margin">
+                  <wp:align>left</wp:align>
+                </wp:positionH>
+                <wp:positionV relativeFrom="margin">
+                  <wp:align>top</wp:align>
+                </wp:positionV>
+                <wp:extent cx="5619750" cy="1470660"/>
+                <wp:effectExtent l="0" t="0" r="0" b="0"/>
+                <wp:wrapSquare wrapText="bothSides"/>
+                <wp:docPr id="4" name="Rectángulo 4"/>
+                <wp:cNvGraphicFramePr/>
+                <a:graphic xmlns:a="http://schemas.openxmlformats.org/drawingml/2006/main">
+                  <a:graphicData uri="http://schemas.microsoft.com/office/word/2010/wordprocessingShape">
+                    <wps:wsp>
+                      <wps:cNvSpPr/>
+                      <wps:spPr>
+                        <a:xfrm>
+                          <a:off x="0" y="0"/>
+                          <a:ext cx="5619750" cy="1470992"/>
+                        </a:xfrm>
+                        <a:prstGeom prst="rect">
+                          <a:avLst/>
+                        </a:prstGeom>
+                        <a:solidFill>
+                          <a:schemeClr val="bg2"/>
+                        </a:solidFill>
+                        <a:ln>
+                          <a:noFill/>
+                        </a:ln>
+                      </wps:spPr>
+                      <wps:style>
+                        <a:lnRef idx="2">
+                          <a:schemeClr val="accent1">
+                            <a:shade val="50000"/>
+                          </a:schemeClr>
+                        </a:lnRef>
+                        <a:fillRef idx="1">
+                          <a:schemeClr val="accent1"/>
+                        </a:fillRef>
+                        <a:effectRef idx="0">
+                          <a:schemeClr val="accent1"/>
+                        </a:effectRef>
+                        <a:fontRef idx="minor">
+                          <a:schemeClr val="lt1"/>
+                        </a:fontRef>
+                      </wps:style>
+                      <wps:bodyPr rot="0" spcFirstLastPara="0" vertOverflow="overflow" horzOverflow="overflow" vert="horz" wrap="square" lIns="91440" tIns="45720" rIns="91440" bIns="45720" numCol="1" spcCol="0" rtlCol="0" fromWordArt="0" anchor="ctr" anchorCtr="0" forceAA="0" compatLnSpc="1">
+                        <a:prstTxWarp prst="textNoShape">
+                          <a:avLst/>
+                        </a:prstTxWarp>
+                        <a:noAutofit/>
+                      </wps:bodyPr>
+                    </wps:wsp>
+                  </a:graphicData>
+                </a:graphic>
+                <wp14:sizeRelH relativeFrom="margin">
+                  <wp14:pctWidth>0</wp14:pctWidth>
+                </wp14:sizeRelH>
+                <wp14:sizeRelV relativeFrom="margin">
+                  <wp14:pctHeight>0</wp14:pctHeight>
+                </wp14:sizeRelV>
+              </wp:anchor>
+            </w:drawing>
+          </mc:Choice>
+          <mc:Fallback>
+            <w:pict>
+              <v:rect w14:anchorId="2CB95B45" id="Rectángulo 4" o:spid="_x0000_s1026" style="position:absolute;margin-left:0;margin-top:0;width:442.5pt;height:115.8pt;z-index:251659264;visibility:visible;mso-wrap-style:square;mso-width-percent:0;mso-height-percent:0;mso-wrap-distance-left:9pt;mso-wrap-distance-top:0;mso-wrap-distance-right:9pt;mso-wrap-distance-bottom:0;mso-position-horizontal:left;mso-position-horizontal-relative:margin;mso-position-vertical:top;mso-position-vertical-relative:margin;mso-width-percent:0;mso-height-percent:0;mso-width-relative:margin;mso-height-relative:margin;v-text-anchor:middle" o:gfxdata="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" fillcolor="#e7e6e6 [3214]" stroked="f" strokeweight="1pt">
+                <w10:wrap type="square" anchorx="margin" anchory="margin"/>
+              </v:rect>
+            </w:pict>
+          </mc:Fallback>
+        </mc:AlternateContent>
+      </w:r>
+      <w:r>
+        <w:rPr>
+          <w:rFonts w:ascii="Tahoma" w:hAnsi="Tahoma"/>
+          <w:noProof/>
+          <w:lang w:val="es-ES_tradnl" w:eastAsia="es-ES_tradnl"/>
+        </w:rPr>
+        <mc:AlternateContent>
+          <mc:Choice Requires="wps">
+            <w:drawing>
+              <wp:anchor distT="0" distB="0" distL="114300" distR="114300" simplePos="0" relativeHeight="251662336" behindDoc="0" locked="0" layoutInCell="1" allowOverlap="1" wp14:anchorId="16EE1D05" wp14:editId="34CA4432">
                 <wp:simplePos x="0" y="0"/>
                 <wp:positionH relativeFrom="margin">
                   <wp:align>right</wp:align>
@@ -88,8 +172,8 @@
                 <wp:positionV relativeFrom="page">
                   <wp:posOffset>1343025</wp:posOffset>
                 </wp:positionV>
-                <wp:extent cx="4324350" cy="819150"/>
-                <wp:effectExtent l="0" t="0" r="0" b="0"/>
+                <wp:extent cx="4324350" cy="1065475"/>
+                <wp:effectExtent l="0" t="0" r="1905" b="1905"/>
                 <wp:wrapNone/>
                 <wp:docPr id="1" name="Text Box 341"/>
                 <wp:cNvGraphicFramePr>
@@ -104,7 +188,7 @@
                       <wps:spPr>
                         <a:xfrm>
                           <a:off x="0" y="0"/>
-                          <a:ext cx="4324350" cy="819150"/>
+                          <a:ext cx="4324350" cy="1065475"/>
                         </a:xfrm>
                         <a:prstGeom prst="rect">
                           <a:avLst/>
@@ -133,24 +217,24 @@
                         <w:txbxContent>
                           <w:p>
                             <w:pPr>
-                              <w:pStyle w:val="Sinespaciado"/>
+                              <w:pStyle w:val="NoSpacing"/>
                               <w:rPr>
-                                <w:rFonts w:ascii="Arial" w:hAnsi="Arial" w:cs="Arial"/>
+                                <w:rFonts w:asciiTheme="minorHAnsi" w:hAnsiTheme="minorHAnsi"/>
                                 <w:color w:val="595959" w:themeColor="text1" w:themeTint="A6"/>
                                 <w:lang w:val="fr-FR"/>
                               </w:rPr>
                             </w:pPr>
                             <w:r>
                               <w:rPr>
-                                <w:rFonts w:ascii="Arial" w:hAnsi="Arial" w:cs="Arial"/>
+                                <w:rFonts w:asciiTheme="minorHAnsi" w:hAnsiTheme="minorHAnsi"/>
                                 <w:color w:val="595959" w:themeColor="text1" w:themeTint="A6"/>
                                 <w:lang w:val="es-ES"/>
                               </w:rPr>
-                              <w:t>Edad : 21 Años</w:t>
+                              <w:t>Edad: 21 Años</w:t>
                             </w:r>
                             <w:r>
                               <w:rPr>
-                                <w:rFonts w:ascii="Arial" w:hAnsi="Arial" w:cs="Arial"/>
+                                <w:rFonts w:asciiTheme="minorHAnsi" w:hAnsiTheme="minorHAnsi"/>
                                 <w:color w:val="595959" w:themeColor="text1" w:themeTint="A6"/>
                                 <w:lang w:val="fr-FR"/>
                               </w:rPr>
@@ -159,58 +243,58 @@
                           </w:p>
                           <w:p>
                             <w:pPr>
-                              <w:pStyle w:val="Sinespaciado"/>
+                              <w:pStyle w:val="NoSpacing"/>
                               <w:rPr>
-                                <w:rFonts w:ascii="Arial" w:hAnsi="Arial" w:cs="Arial"/>
+                                <w:rFonts w:asciiTheme="minorHAnsi" w:hAnsiTheme="minorHAnsi"/>
                                 <w:color w:val="595959" w:themeColor="text1" w:themeTint="A6"/>
                                 <w:lang w:val="fr-FR"/>
                               </w:rPr>
                             </w:pPr>
                             <w:r>
                               <w:rPr>
-                                <w:rFonts w:ascii="Arial" w:hAnsi="Arial" w:cs="Arial"/>
+                                <w:rFonts w:asciiTheme="minorHAnsi" w:hAnsiTheme="minorHAnsi"/>
                                 <w:color w:val="595959" w:themeColor="text1" w:themeTint="A6"/>
                                 <w:lang w:val="fr-FR"/>
                               </w:rPr>
-                              <w:t>Telefono :</w:t>
+                              <w:t>Tel</w:t>
                             </w:r>
                             <w:r>
                               <w:rPr>
-                                <w:rFonts w:ascii="Arial" w:hAnsi="Arial" w:cs="Arial"/>
+                                <w:rFonts w:asciiTheme="minorHAnsi" w:hAnsiTheme="minorHAnsi"/>
                                 <w:color w:val="595959" w:themeColor="text1" w:themeTint="A6"/>
                                 <w:lang w:val="fr-FR"/>
                               </w:rPr>
-                              <w:t xml:space="preserve"> </w:t>
+                              <w:t>é</w:t>
                             </w:r>
                             <w:r>
                               <w:rPr>
-                                <w:rFonts w:ascii="Arial" w:hAnsi="Arial" w:cs="Arial"/>
+                                <w:rFonts w:asciiTheme="minorHAnsi" w:hAnsiTheme="minorHAnsi"/>
                                 <w:color w:val="595959" w:themeColor="text1" w:themeTint="A6"/>
                                 <w:lang w:val="fr-FR"/>
                               </w:rPr>
-                              <w:t xml:space="preserve"> </w:t>
+                              <w:t>fono:</w:t>
                             </w:r>
                             <w:r>
                               <w:rPr>
-                                <w:rFonts w:ascii="Arial" w:hAnsi="Arial" w:cs="Arial"/>
+                                <w:rFonts w:asciiTheme="minorHAnsi" w:hAnsiTheme="minorHAnsi"/>
                                 <w:color w:val="595959" w:themeColor="text1" w:themeTint="A6"/>
                                 <w:lang w:val="fr-FR"/>
                               </w:rPr>
-                              <w:t>86793204</w:t>
+                              <w:t xml:space="preserve">  86793204</w:t>
                             </w:r>
                           </w:p>
                           <w:p>
                             <w:pPr>
-                              <w:pStyle w:val="Sinespaciado"/>
+                              <w:pStyle w:val="NoSpacing"/>
                               <w:rPr>
-                                <w:rFonts w:ascii="Arial" w:hAnsi="Arial" w:cs="Arial"/>
+                                <w:rFonts w:asciiTheme="minorHAnsi" w:hAnsiTheme="minorHAnsi"/>
                                 <w:color w:val="595959" w:themeColor="text1" w:themeTint="A6"/>
                                 <w:lang w:val="es-NI"/>
                               </w:rPr>
                             </w:pPr>
                             <w:r>
                               <w:rPr>
-                                <w:rFonts w:ascii="Arial" w:hAnsi="Arial" w:cs="Arial"/>
+                                <w:rFonts w:asciiTheme="minorHAnsi" w:hAnsiTheme="minorHAnsi"/>
                                 <w:color w:val="595959" w:themeColor="text1" w:themeTint="A6"/>
                                 <w:lang w:val="fr-FR"/>
                               </w:rPr>
@@ -218,41 +302,41 @@
                             </w:r>
                             <w:r>
                               <w:rPr>
-                                <w:rFonts w:ascii="Arial" w:hAnsi="Arial" w:cs="Arial"/>
+                                <w:rFonts w:asciiTheme="minorHAnsi" w:hAnsiTheme="minorHAnsi"/>
                                 <w:color w:val="595959" w:themeColor="text1" w:themeTint="A6"/>
                                 <w:lang w:val="fr-FR"/>
                               </w:rPr>
-                              <w:t> :</w:t>
+                              <w:t>:</w:t>
                             </w:r>
                             <w:r>
                               <w:rPr>
-                                <w:rFonts w:ascii="Arial" w:hAnsi="Arial" w:cs="Arial"/>
+                                <w:rFonts w:asciiTheme="minorHAnsi" w:hAnsiTheme="minorHAnsi"/>
+                                <w:color w:val="595959" w:themeColor="text1" w:themeTint="A6"/>
+                                <w:lang w:val="fr-FR"/>
+                              </w:rPr>
+                              <w:t xml:space="preserve">     </w:t>
+                            </w:r>
+                            <w:r>
+                              <w:rPr>
+                                <w:rFonts w:asciiTheme="minorHAnsi" w:hAnsiTheme="minorHAnsi"/>
                                 <w:color w:val="595959" w:themeColor="text1" w:themeTint="A6"/>
                                 <w:lang w:val="fr-FR"/>
                               </w:rPr>
                               <w:t xml:space="preserve"> </w:t>
                             </w:r>
-                            <w:r>
-                              <w:rPr>
-                                <w:rFonts w:ascii="Arial" w:hAnsi="Arial" w:cs="Arial"/>
-                                <w:color w:val="595959" w:themeColor="text1" w:themeTint="A6"/>
-                                <w:lang w:val="fr-FR"/>
-                              </w:rPr>
-                              <w:t xml:space="preserve">    </w:t>
-                            </w:r>
-                            <w:hyperlink r:id="rId6" w:history="1">
+                            <w:hyperlink r:id="rId7" w:history="1">
                               <w:r>
                                 <w:rPr>
-                                  <w:rStyle w:val="Hipervnculo"/>
-                                  <w:rFonts w:ascii="Arial" w:hAnsi="Arial" w:cs="Arial"/>
+                                  <w:rStyle w:val="Hyperlink"/>
+                                  <w:rFonts w:asciiTheme="minorHAnsi" w:hAnsiTheme="minorHAnsi"/>
                                   <w:lang w:val="fr-FR"/>
                                 </w:rPr>
                                 <w:t>jess232016</w:t>
                               </w:r>
                               <w:r>
                                 <w:rPr>
-                                  <w:rStyle w:val="Hipervnculo"/>
-                                  <w:rFonts w:ascii="Arial" w:hAnsi="Arial" w:cs="Arial"/>
+                                  <w:rStyle w:val="Hyperlink"/>
+                                  <w:rFonts w:asciiTheme="minorHAnsi" w:hAnsiTheme="minorHAnsi"/>
                                   <w:lang w:val="es-NI"/>
                                 </w:rPr>
                                 <w:t>@gmail.com</w:t>
@@ -261,51 +345,51 @@
                           </w:p>
                           <w:p>
                             <w:pPr>
-                              <w:pStyle w:val="Sinespaciado"/>
+                              <w:pStyle w:val="NoSpacing"/>
                               <w:rPr>
-                                <w:rFonts w:ascii="Arial" w:hAnsi="Arial" w:cs="Arial"/>
+                                <w:rFonts w:asciiTheme="minorHAnsi" w:hAnsiTheme="minorHAnsi"/>
                                 <w:color w:val="595959" w:themeColor="text1" w:themeTint="A6"/>
                                 <w:lang w:val="es-NI"/>
                               </w:rPr>
                             </w:pPr>
                             <w:r>
                               <w:rPr>
-                                <w:rFonts w:ascii="Arial" w:hAnsi="Arial" w:cs="Arial"/>
+                                <w:rFonts w:asciiTheme="minorHAnsi" w:hAnsiTheme="minorHAnsi"/>
                                 <w:color w:val="595959" w:themeColor="text1" w:themeTint="A6"/>
                                 <w:lang w:val="es-NI"/>
                               </w:rPr>
-                              <w:t>Dirección</w:t>
+                              <w:t>Dirección:</w:t>
                             </w:r>
                             <w:r>
                               <w:rPr>
-                                <w:rFonts w:ascii="Arial" w:hAnsi="Arial" w:cs="Arial"/>
+                                <w:rFonts w:asciiTheme="minorHAnsi" w:hAnsiTheme="minorHAnsi"/>
                                 <w:color w:val="595959" w:themeColor="text1" w:themeTint="A6"/>
                                 <w:lang w:val="es-NI"/>
                               </w:rPr>
-                              <w:t xml:space="preserve">: </w:t>
+                              <w:t xml:space="preserve">  </w:t>
                             </w:r>
                             <w:r>
                               <w:rPr>
-                                <w:rFonts w:ascii="Arial" w:hAnsi="Arial" w:cs="Arial"/>
+                                <w:rFonts w:asciiTheme="minorHAnsi" w:hAnsiTheme="minorHAnsi"/>
                                 <w:color w:val="595959" w:themeColor="text1" w:themeTint="A6"/>
                                 <w:lang w:val="es-NI"/>
                               </w:rPr>
-                              <w:t xml:space="preserve"> </w:t>
+                              <w:t>Frente al colegio John Douglas</w:t>
                             </w:r>
                             <w:r>
                               <w:rPr>
-                                <w:rFonts w:ascii="Arial" w:hAnsi="Arial" w:cs="Arial"/>
+                                <w:rFonts w:asciiTheme="minorHAnsi" w:hAnsiTheme="minorHAnsi"/>
                                 <w:color w:val="595959" w:themeColor="text1" w:themeTint="A6"/>
                                 <w:lang w:val="es-NI"/>
                               </w:rPr>
-                              <w:t>Juzgados 1 cuadra al norte 150 varas al oeste.</w:t>
+                              <w:t>. Masaya, Nicaragua</w:t>
                             </w:r>
                           </w:p>
                           <w:p>
                             <w:pPr>
-                              <w:pStyle w:val="Sinespaciado"/>
+                              <w:pStyle w:val="NoSpacing"/>
                               <w:rPr>
-                                <w:rFonts w:ascii="Arial" w:hAnsi="Arial" w:cs="Arial"/>
+                                <w:rFonts w:asciiTheme="minorHAnsi" w:hAnsiTheme="minorHAnsi"/>
                                 <w:color w:val="595959" w:themeColor="text1" w:themeTint="A6"/>
                                 <w:u w:val="single"/>
                                 <w:lang w:val="es-NI"/>
@@ -313,20 +397,30 @@
                             </w:pPr>
                             <w:r>
                               <w:rPr>
-                                <w:rFonts w:ascii="Arial" w:hAnsi="Arial" w:cs="Arial"/>
+                                <w:rFonts w:asciiTheme="minorHAnsi" w:hAnsiTheme="minorHAnsi"/>
                                 <w:color w:val="595959" w:themeColor="text1" w:themeTint="A6"/>
                                 <w:lang w:val="es-NI"/>
                               </w:rPr>
-                              <w:t xml:space="preserve">                  </w:t>
+                              <w:t xml:space="preserve">Portafolio Web: </w:t>
                             </w:r>
                             <w:r>
                               <w:rPr>
-                                <w:rFonts w:ascii="Arial" w:hAnsi="Arial" w:cs="Arial"/>
+                                <w:rFonts w:asciiTheme="minorHAnsi" w:hAnsiTheme="minorHAnsi"/>
                                 <w:color w:val="595959" w:themeColor="text1" w:themeTint="A6"/>
                                 <w:lang w:val="es-NI"/>
                               </w:rPr>
-                              <w:t>Masaya, Nicaragua</w:t>
+                              <w:t xml:space="preserve"> </w:t>
                             </w:r>
+                            <w:hyperlink r:id="rId8" w:history="1">
+                              <w:r>
+                                <w:rPr>
+                                  <w:rStyle w:val="Hyperlink"/>
+                                  <w:rFonts w:asciiTheme="minorHAnsi" w:hAnsiTheme="minorHAnsi"/>
+                                  <w:lang w:val="es-NI"/>
+                                </w:rPr>
+                                <w:t>https://portafolio-jhg.netlify.app/</w:t>
+                              </w:r>
+                            </w:hyperlink>
                           </w:p>
                         </w:txbxContent>
                       </wps:txbx>
@@ -354,29 +448,29 @@
                 <v:stroke joinstyle="miter"/>
                 <v:path gradientshapeok="t" o:connecttype="rect"/>
               </v:shapetype>
-              <v:shape id="Text Box 341" o:spid="_x0000_s1026" type="#_x0000_t202" style="position:absolute;margin-left:289.3pt;margin-top:105.75pt;width:340.5pt;height:64.5pt;z-index:251662336;visibility:visible;mso-wrap-style:square;mso-width-percent:0;mso-height-percent:0;mso-wrap-distance-left:9pt;mso-wrap-distance-top:0;mso-wrap-distance-right:9pt;mso-wrap-distance-bottom:0;mso-position-horizontal:right;mso-position-horizontal-relative:margin;mso-position-vertical:absolute;mso-position-vertical-relative:page;mso-width-percent:0;mso-height-percent:0;mso-width-relative:margin;mso-height-relative:margin;v-text-anchor:top" o:gfxdata="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" filled="f" stroked="f" strokeweight=".5pt">
+              <v:shape id="Text Box 341" o:spid="_x0000_s1026" type="#_x0000_t202" style="position:absolute;margin-left:289.3pt;margin-top:105.75pt;width:340.5pt;height:83.9pt;z-index:251662336;visibility:visible;mso-wrap-style:square;mso-width-percent:0;mso-height-percent:0;mso-wrap-distance-left:9pt;mso-wrap-distance-top:0;mso-wrap-distance-right:9pt;mso-wrap-distance-bottom:0;mso-position-horizontal:right;mso-position-horizontal-relative:margin;mso-position-vertical:absolute;mso-position-vertical-relative:page;mso-width-percent:0;mso-height-percent:0;mso-width-relative:margin;mso-height-relative:margin;v-text-anchor:top" o:gfxdata="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" filled="f" stroked="f" strokeweight=".5pt">
                 <v:textbox inset="0,0,0,0">
                   <w:txbxContent>
                     <w:p>
                       <w:pPr>
-                        <w:pStyle w:val="Sinespaciado"/>
+                        <w:pStyle w:val="NoSpacing"/>
                         <w:rPr>
-                          <w:rFonts w:ascii="Arial" w:hAnsi="Arial" w:cs="Arial"/>
+                          <w:rFonts w:asciiTheme="minorHAnsi" w:hAnsiTheme="minorHAnsi"/>
                           <w:color w:val="595959" w:themeColor="text1" w:themeTint="A6"/>
                           <w:lang w:val="fr-FR"/>
                         </w:rPr>
                       </w:pPr>
                       <w:r>
                         <w:rPr>
-                          <w:rFonts w:ascii="Arial" w:hAnsi="Arial" w:cs="Arial"/>
+                          <w:rFonts w:asciiTheme="minorHAnsi" w:hAnsiTheme="minorHAnsi"/>
                           <w:color w:val="595959" w:themeColor="text1" w:themeTint="A6"/>
                           <w:lang w:val="es-ES"/>
                         </w:rPr>
-                        <w:t>Edad : 21 Años</w:t>
+                        <w:t>Edad: 21 Años</w:t>
                       </w:r>
                       <w:r>
                         <w:rPr>
-                          <w:rFonts w:ascii="Arial" w:hAnsi="Arial" w:cs="Arial"/>
+                          <w:rFonts w:asciiTheme="minorHAnsi" w:hAnsiTheme="minorHAnsi"/>
                           <w:color w:val="595959" w:themeColor="text1" w:themeTint="A6"/>
                           <w:lang w:val="fr-FR"/>
                         </w:rPr>
@@ -385,58 +479,58 @@
                     </w:p>
                     <w:p>
                       <w:pPr>
-                        <w:pStyle w:val="Sinespaciado"/>
+                        <w:pStyle w:val="NoSpacing"/>
                         <w:rPr>
-                          <w:rFonts w:ascii="Arial" w:hAnsi="Arial" w:cs="Arial"/>
+                          <w:rFonts w:asciiTheme="minorHAnsi" w:hAnsiTheme="minorHAnsi"/>
                           <w:color w:val="595959" w:themeColor="text1" w:themeTint="A6"/>
                           <w:lang w:val="fr-FR"/>
                         </w:rPr>
                       </w:pPr>
                       <w:r>
                         <w:rPr>
-                          <w:rFonts w:ascii="Arial" w:hAnsi="Arial" w:cs="Arial"/>
+                          <w:rFonts w:asciiTheme="minorHAnsi" w:hAnsiTheme="minorHAnsi"/>
                           <w:color w:val="595959" w:themeColor="text1" w:themeTint="A6"/>
                           <w:lang w:val="fr-FR"/>
                         </w:rPr>
-                        <w:t>Telefono :</w:t>
+                        <w:t>Tel</w:t>
                       </w:r>
                       <w:r>
                         <w:rPr>
-                          <w:rFonts w:ascii="Arial" w:hAnsi="Arial" w:cs="Arial"/>
+                          <w:rFonts w:asciiTheme="minorHAnsi" w:hAnsiTheme="minorHAnsi"/>
                           <w:color w:val="595959" w:themeColor="text1" w:themeTint="A6"/>
                           <w:lang w:val="fr-FR"/>
                         </w:rPr>
-                        <w:t xml:space="preserve"> </w:t>
+                        <w:t>é</w:t>
                       </w:r>
                       <w:r>
                         <w:rPr>
-                          <w:rFonts w:ascii="Arial" w:hAnsi="Arial" w:cs="Arial"/>
+                          <w:rFonts w:asciiTheme="minorHAnsi" w:hAnsiTheme="minorHAnsi"/>
                           <w:color w:val="595959" w:themeColor="text1" w:themeTint="A6"/>
                           <w:lang w:val="fr-FR"/>
                         </w:rPr>
-                        <w:t xml:space="preserve"> </w:t>
+                        <w:t>fono:</w:t>
                       </w:r>
                       <w:r>
                         <w:rPr>
-                          <w:rFonts w:ascii="Arial" w:hAnsi="Arial" w:cs="Arial"/>
+                          <w:rFonts w:asciiTheme="minorHAnsi" w:hAnsiTheme="minorHAnsi"/>
                           <w:color w:val="595959" w:themeColor="text1" w:themeTint="A6"/>
                           <w:lang w:val="fr-FR"/>
                         </w:rPr>
-                        <w:t>86793204</w:t>
+                        <w:t xml:space="preserve">  86793204</w:t>
                       </w:r>
                     </w:p>
                     <w:p>
                       <w:pPr>
-                        <w:pStyle w:val="Sinespaciado"/>
+                        <w:pStyle w:val="NoSpacing"/>
                         <w:rPr>
-                          <w:rFonts w:ascii="Arial" w:hAnsi="Arial" w:cs="Arial"/>
+                          <w:rFonts w:asciiTheme="minorHAnsi" w:hAnsiTheme="minorHAnsi"/>
                           <w:color w:val="595959" w:themeColor="text1" w:themeTint="A6"/>
                           <w:lang w:val="es-NI"/>
                         </w:rPr>
                       </w:pPr>
                       <w:r>
                         <w:rPr>
-                          <w:rFonts w:ascii="Arial" w:hAnsi="Arial" w:cs="Arial"/>
+                          <w:rFonts w:asciiTheme="minorHAnsi" w:hAnsiTheme="minorHAnsi"/>
                           <w:color w:val="595959" w:themeColor="text1" w:themeTint="A6"/>
                           <w:lang w:val="fr-FR"/>
                         </w:rPr>
@@ -444,41 +538,41 @@
                       </w:r>
                       <w:r>
                         <w:rPr>
-                          <w:rFonts w:ascii="Arial" w:hAnsi="Arial" w:cs="Arial"/>
+                          <w:rFonts w:asciiTheme="minorHAnsi" w:hAnsiTheme="minorHAnsi"/>
                           <w:color w:val="595959" w:themeColor="text1" w:themeTint="A6"/>
                           <w:lang w:val="fr-FR"/>
                         </w:rPr>
-                        <w:t> :</w:t>
+                        <w:t>:</w:t>
                       </w:r>
                       <w:r>
                         <w:rPr>
-                          <w:rFonts w:ascii="Arial" w:hAnsi="Arial" w:cs="Arial"/>
+                          <w:rFonts w:asciiTheme="minorHAnsi" w:hAnsiTheme="minorHAnsi"/>
+                          <w:color w:val="595959" w:themeColor="text1" w:themeTint="A6"/>
+                          <w:lang w:val="fr-FR"/>
+                        </w:rPr>
+                        <w:t xml:space="preserve">     </w:t>
+                      </w:r>
+                      <w:r>
+                        <w:rPr>
+                          <w:rFonts w:asciiTheme="minorHAnsi" w:hAnsiTheme="minorHAnsi"/>
                           <w:color w:val="595959" w:themeColor="text1" w:themeTint="A6"/>
                           <w:lang w:val="fr-FR"/>
                         </w:rPr>
                         <w:t xml:space="preserve"> </w:t>
                       </w:r>
-                      <w:r>
-                        <w:rPr>
-                          <w:rFonts w:ascii="Arial" w:hAnsi="Arial" w:cs="Arial"/>
-                          <w:color w:val="595959" w:themeColor="text1" w:themeTint="A6"/>
-                          <w:lang w:val="fr-FR"/>
-                        </w:rPr>
-                        <w:t xml:space="preserve">    </w:t>
-                      </w:r>
-                      <w:hyperlink r:id="rId7" w:history="1">
+                      <w:hyperlink r:id="rId9" w:history="1">
                         <w:r>
                           <w:rPr>
-                            <w:rStyle w:val="Hipervnculo"/>
-                            <w:rFonts w:ascii="Arial" w:hAnsi="Arial" w:cs="Arial"/>
+                            <w:rStyle w:val="Hyperlink"/>
+                            <w:rFonts w:asciiTheme="minorHAnsi" w:hAnsiTheme="minorHAnsi"/>
                             <w:lang w:val="fr-FR"/>
                           </w:rPr>
                           <w:t>jess232016</w:t>
                         </w:r>
                         <w:r>
                           <w:rPr>
-                            <w:rStyle w:val="Hipervnculo"/>
-                            <w:rFonts w:ascii="Arial" w:hAnsi="Arial" w:cs="Arial"/>
+                            <w:rStyle w:val="Hyperlink"/>
+                            <w:rFonts w:asciiTheme="minorHAnsi" w:hAnsiTheme="minorHAnsi"/>
                             <w:lang w:val="es-NI"/>
                           </w:rPr>
                           <w:t>@gmail.com</w:t>
@@ -487,51 +581,51 @@
                     </w:p>
                     <w:p>
                       <w:pPr>
-                        <w:pStyle w:val="Sinespaciado"/>
+                        <w:pStyle w:val="NoSpacing"/>
                         <w:rPr>
-                          <w:rFonts w:ascii="Arial" w:hAnsi="Arial" w:cs="Arial"/>
+                          <w:rFonts w:asciiTheme="minorHAnsi" w:hAnsiTheme="minorHAnsi"/>
                           <w:color w:val="595959" w:themeColor="text1" w:themeTint="A6"/>
                           <w:lang w:val="es-NI"/>
                         </w:rPr>
                       </w:pPr>
                       <w:r>
                         <w:rPr>
-                          <w:rFonts w:ascii="Arial" w:hAnsi="Arial" w:cs="Arial"/>
+                          <w:rFonts w:asciiTheme="minorHAnsi" w:hAnsiTheme="minorHAnsi"/>
                           <w:color w:val="595959" w:themeColor="text1" w:themeTint="A6"/>
                           <w:lang w:val="es-NI"/>
                         </w:rPr>
-                        <w:t>Dirección</w:t>
+                        <w:t>Dirección:</w:t>
                       </w:r>
                       <w:r>
                         <w:rPr>
-                          <w:rFonts w:ascii="Arial" w:hAnsi="Arial" w:cs="Arial"/>
+                          <w:rFonts w:asciiTheme="minorHAnsi" w:hAnsiTheme="minorHAnsi"/>
                           <w:color w:val="595959" w:themeColor="text1" w:themeTint="A6"/>
                           <w:lang w:val="es-NI"/>
                         </w:rPr>
-                        <w:t xml:space="preserve">: </w:t>
+                        <w:t xml:space="preserve">  </w:t>
                       </w:r>
                       <w:r>
                         <w:rPr>
-                          <w:rFonts w:ascii="Arial" w:hAnsi="Arial" w:cs="Arial"/>
+                          <w:rFonts w:asciiTheme="minorHAnsi" w:hAnsiTheme="minorHAnsi"/>
                           <w:color w:val="595959" w:themeColor="text1" w:themeTint="A6"/>
                           <w:lang w:val="es-NI"/>
                         </w:rPr>
-                        <w:t xml:space="preserve"> </w:t>
+                        <w:t>Frente al colegio John Douglas</w:t>
                       </w:r>
                       <w:r>
                         <w:rPr>
-                          <w:rFonts w:ascii="Arial" w:hAnsi="Arial" w:cs="Arial"/>
+                          <w:rFonts w:asciiTheme="minorHAnsi" w:hAnsiTheme="minorHAnsi"/>
                           <w:color w:val="595959" w:themeColor="text1" w:themeTint="A6"/>
                           <w:lang w:val="es-NI"/>
                         </w:rPr>
-                        <w:t>Juzgados 1 cuadra al norte 150 varas al oeste.</w:t>
+                        <w:t>. Masaya, Nicaragua</w:t>
                       </w:r>
                     </w:p>
                     <w:p>
                       <w:pPr>
-                        <w:pStyle w:val="Sinespaciado"/>
+                        <w:pStyle w:val="NoSpacing"/>
                         <w:rPr>
-                          <w:rFonts w:ascii="Arial" w:hAnsi="Arial" w:cs="Arial"/>
+                          <w:rFonts w:asciiTheme="minorHAnsi" w:hAnsiTheme="minorHAnsi"/>
                           <w:color w:val="595959" w:themeColor="text1" w:themeTint="A6"/>
                           <w:u w:val="single"/>
                           <w:lang w:val="es-NI"/>
@@ -539,20 +633,30 @@
                       </w:pPr>
                       <w:r>
                         <w:rPr>
-                          <w:rFonts w:ascii="Arial" w:hAnsi="Arial" w:cs="Arial"/>
+                          <w:rFonts w:asciiTheme="minorHAnsi" w:hAnsiTheme="minorHAnsi"/>
                           <w:color w:val="595959" w:themeColor="text1" w:themeTint="A6"/>
                           <w:lang w:val="es-NI"/>
                         </w:rPr>
-                        <w:t xml:space="preserve">                  </w:t>
+                        <w:t xml:space="preserve">Portafolio Web: </w:t>
                       </w:r>
                       <w:r>
                         <w:rPr>
-                          <w:rFonts w:ascii="Arial" w:hAnsi="Arial" w:cs="Arial"/>
+                          <w:rFonts w:asciiTheme="minorHAnsi" w:hAnsiTheme="minorHAnsi"/>
                           <w:color w:val="595959" w:themeColor="text1" w:themeTint="A6"/>
                           <w:lang w:val="es-NI"/>
                         </w:rPr>
-                        <w:t>Masaya, Nicaragua</w:t>
+                        <w:t xml:space="preserve"> </w:t>
                       </w:r>
+                      <w:hyperlink r:id="rId10" w:history="1">
+                        <w:r>
+                          <w:rPr>
+                            <w:rStyle w:val="Hyperlink"/>
+                            <w:rFonts w:asciiTheme="minorHAnsi" w:hAnsiTheme="minorHAnsi"/>
+                            <w:lang w:val="es-NI"/>
+                          </w:rPr>
+                          <w:t>https://portafolio-jhg.netlify.app/</w:t>
+                        </w:r>
+                      </w:hyperlink>
                     </w:p>
                   </w:txbxContent>
                 </v:textbox>
@@ -571,7 +675,7 @@
         <mc:AlternateContent>
           <mc:Choice Requires="wps">
             <w:drawing>
-              <wp:anchor distT="0" distB="0" distL="114300" distR="114300" simplePos="0" relativeHeight="251661312" behindDoc="0" locked="0" layoutInCell="1" allowOverlap="1" wp14:anchorId="4701112E" wp14:editId="69788F24">
+              <wp:anchor distT="0" distB="0" distL="114300" distR="114300" simplePos="0" relativeHeight="251661312" behindDoc="0" locked="0" layoutInCell="1" allowOverlap="1" wp14:anchorId="4701112E" wp14:editId="0B166F46">
                 <wp:simplePos x="0" y="0"/>
                 <wp:positionH relativeFrom="margin">
                   <wp:align>right</wp:align>
@@ -624,7 +728,7 @@
                         <w:txbxContent>
                           <w:p>
                             <w:pPr>
-                              <w:pStyle w:val="Sinespaciado"/>
+                              <w:pStyle w:val="NoSpacing"/>
                               <w:rPr>
                                 <w:rFonts w:ascii="Arial" w:hAnsi="Arial" w:cs="Arial"/>
                                 <w:color w:val="404040" w:themeColor="text1" w:themeTint="BF"/>
@@ -642,67 +746,12 @@
                                 <w:szCs w:val="36"/>
                                 <w:lang w:val="es-ES"/>
                               </w:rPr>
-                              <w:t>J</w:t>
-                            </w:r>
-                            <w:r>
-                              <w:rPr>
-                                <w:rFonts w:ascii="Arial" w:hAnsi="Arial" w:cs="Arial"/>
-                                <w:b/>
-                                <w:color w:val="404040" w:themeColor="text1" w:themeTint="BF"/>
-                                <w:sz w:val="36"/>
-                                <w:szCs w:val="36"/>
-                                <w:lang w:val="es-ES"/>
-                              </w:rPr>
-                              <w:t>esús</w:t>
-                            </w:r>
-                            <w:r>
-                              <w:rPr>
-                                <w:rFonts w:ascii="Arial" w:hAnsi="Arial" w:cs="Arial"/>
-                                <w:b/>
-                                <w:color w:val="404040" w:themeColor="text1" w:themeTint="BF"/>
-                                <w:sz w:val="36"/>
-                                <w:szCs w:val="36"/>
-                                <w:lang w:val="es-ES"/>
-                              </w:rPr>
-                              <w:t xml:space="preserve"> </w:t>
-                            </w:r>
-                            <w:r>
-                              <w:rPr>
-                                <w:rFonts w:ascii="Arial" w:hAnsi="Arial" w:cs="Arial"/>
-                                <w:b/>
-                                <w:color w:val="404040" w:themeColor="text1" w:themeTint="BF"/>
-                                <w:sz w:val="36"/>
-                                <w:szCs w:val="36"/>
-                                <w:lang w:val="es-ES"/>
-                              </w:rPr>
-                              <w:t>Enmanuel</w:t>
-                            </w:r>
-                            <w:r>
-                              <w:rPr>
-                                <w:rFonts w:ascii="Arial" w:hAnsi="Arial" w:cs="Arial"/>
-                                <w:b/>
-                                <w:color w:val="404040" w:themeColor="text1" w:themeTint="BF"/>
-                                <w:sz w:val="36"/>
-                                <w:szCs w:val="36"/>
-                                <w:lang w:val="es-ES"/>
-                              </w:rPr>
-                              <w:t xml:space="preserve"> </w:t>
-                            </w:r>
-                            <w:r>
-                              <w:rPr>
-                                <w:rFonts w:ascii="Arial" w:hAnsi="Arial" w:cs="Arial"/>
-                                <w:b/>
-                                <w:color w:val="404040" w:themeColor="text1" w:themeTint="BF"/>
-                                <w:sz w:val="36"/>
-                                <w:szCs w:val="36"/>
-                                <w:lang w:val="es-ES"/>
-                              </w:rPr>
-                              <w:t>Hernández González</w:t>
+                              <w:t>Jesús Enmanuel Hernández González</w:t>
                             </w:r>
                           </w:p>
                           <w:p>
                             <w:pPr>
-                              <w:pStyle w:val="Sinespaciado"/>
+                              <w:pStyle w:val="NoSpacing"/>
                               <w:jc w:val="center"/>
                               <w:rPr>
                                 <w:rFonts w:ascii="Arial" w:hAnsi="Arial" w:cs="Arial"/>
@@ -739,7 +788,7 @@
                   <w:txbxContent>
                     <w:p>
                       <w:pPr>
-                        <w:pStyle w:val="Sinespaciado"/>
+                        <w:pStyle w:val="NoSpacing"/>
                         <w:rPr>
                           <w:rFonts w:ascii="Arial" w:hAnsi="Arial" w:cs="Arial"/>
                           <w:color w:val="404040" w:themeColor="text1" w:themeTint="BF"/>
@@ -757,67 +806,12 @@
                           <w:szCs w:val="36"/>
                           <w:lang w:val="es-ES"/>
                         </w:rPr>
-                        <w:t>J</w:t>
-                      </w:r>
-                      <w:r>
-                        <w:rPr>
-                          <w:rFonts w:ascii="Arial" w:hAnsi="Arial" w:cs="Arial"/>
-                          <w:b/>
-                          <w:color w:val="404040" w:themeColor="text1" w:themeTint="BF"/>
-                          <w:sz w:val="36"/>
-                          <w:szCs w:val="36"/>
-                          <w:lang w:val="es-ES"/>
-                        </w:rPr>
-                        <w:t>esús</w:t>
-                      </w:r>
-                      <w:r>
-                        <w:rPr>
-                          <w:rFonts w:ascii="Arial" w:hAnsi="Arial" w:cs="Arial"/>
-                          <w:b/>
-                          <w:color w:val="404040" w:themeColor="text1" w:themeTint="BF"/>
-                          <w:sz w:val="36"/>
-                          <w:szCs w:val="36"/>
-                          <w:lang w:val="es-ES"/>
-                        </w:rPr>
-                        <w:t xml:space="preserve"> </w:t>
-                      </w:r>
-                      <w:r>
-                        <w:rPr>
-                          <w:rFonts w:ascii="Arial" w:hAnsi="Arial" w:cs="Arial"/>
-                          <w:b/>
-                          <w:color w:val="404040" w:themeColor="text1" w:themeTint="BF"/>
-                          <w:sz w:val="36"/>
-                          <w:szCs w:val="36"/>
-                          <w:lang w:val="es-ES"/>
-                        </w:rPr>
-                        <w:t>Enmanuel</w:t>
-                      </w:r>
-                      <w:r>
-                        <w:rPr>
-                          <w:rFonts w:ascii="Arial" w:hAnsi="Arial" w:cs="Arial"/>
-                          <w:b/>
-                          <w:color w:val="404040" w:themeColor="text1" w:themeTint="BF"/>
-                          <w:sz w:val="36"/>
-                          <w:szCs w:val="36"/>
-                          <w:lang w:val="es-ES"/>
-                        </w:rPr>
-                        <w:t xml:space="preserve"> </w:t>
-                      </w:r>
-                      <w:r>
-                        <w:rPr>
-                          <w:rFonts w:ascii="Arial" w:hAnsi="Arial" w:cs="Arial"/>
-                          <w:b/>
-                          <w:color w:val="404040" w:themeColor="text1" w:themeTint="BF"/>
-                          <w:sz w:val="36"/>
-                          <w:szCs w:val="36"/>
-                          <w:lang w:val="es-ES"/>
-                        </w:rPr>
-                        <w:t>Hernández González</w:t>
+                        <w:t>Jesús Enmanuel Hernández González</w:t>
                       </w:r>
                     </w:p>
                     <w:p>
                       <w:pPr>
-                        <w:pStyle w:val="Sinespaciado"/>
+                        <w:pStyle w:val="NoSpacing"/>
                         <w:jc w:val="center"/>
                         <w:rPr>
                           <w:rFonts w:ascii="Arial" w:hAnsi="Arial" w:cs="Arial"/>
@@ -835,97 +829,19 @@
           </mc:Fallback>
         </mc:AlternateContent>
       </w:r>
-      <w:r>
-        <w:rPr>
-          <w:rFonts w:ascii="Tahoma" w:hAnsi="Tahoma"/>
-          <w:noProof/>
-          <w:lang w:val="es-ES_tradnl" w:eastAsia="es-ES_tradnl"/>
-        </w:rPr>
-        <mc:AlternateContent>
-          <mc:Choice Requires="wps">
-            <w:drawing>
-              <wp:anchor distT="0" distB="0" distL="114300" distR="114300" simplePos="0" relativeHeight="251659264" behindDoc="0" locked="0" layoutInCell="1" allowOverlap="1" wp14:anchorId="48BD48BE" wp14:editId="2B02DEE6">
-                <wp:simplePos x="0" y="0"/>
-                <wp:positionH relativeFrom="margin">
-                  <wp:align>left</wp:align>
-                </wp:positionH>
-                <wp:positionV relativeFrom="margin">
-                  <wp:align>top</wp:align>
-                </wp:positionV>
-                <wp:extent cx="5619750" cy="1323975"/>
-                <wp:effectExtent l="0" t="0" r="0" b="9525"/>
-                <wp:wrapSquare wrapText="bothSides"/>
-                <wp:docPr id="4" name="Rectángulo 4"/>
-                <wp:cNvGraphicFramePr/>
-                <a:graphic xmlns:a="http://schemas.openxmlformats.org/drawingml/2006/main">
-                  <a:graphicData uri="http://schemas.microsoft.com/office/word/2010/wordprocessingShape">
-                    <wps:wsp>
-                      <wps:cNvSpPr/>
-                      <wps:spPr>
-                        <a:xfrm>
-                          <a:off x="0" y="0"/>
-                          <a:ext cx="5619750" cy="1323975"/>
-                        </a:xfrm>
-                        <a:prstGeom prst="rect">
-                          <a:avLst/>
-                        </a:prstGeom>
-                        <a:solidFill>
-                          <a:schemeClr val="bg2"/>
-                        </a:solidFill>
-                        <a:ln>
-                          <a:noFill/>
-                        </a:ln>
-                      </wps:spPr>
-                      <wps:style>
-                        <a:lnRef idx="2">
-                          <a:schemeClr val="accent1">
-                            <a:shade val="50000"/>
-                          </a:schemeClr>
-                        </a:lnRef>
-                        <a:fillRef idx="1">
-                          <a:schemeClr val="accent1"/>
-                        </a:fillRef>
-                        <a:effectRef idx="0">
-                          <a:schemeClr val="accent1"/>
-                        </a:effectRef>
-                        <a:fontRef idx="minor">
-                          <a:schemeClr val="lt1"/>
-                        </a:fontRef>
-                      </wps:style>
-                      <wps:bodyPr rot="0" spcFirstLastPara="0" vertOverflow="overflow" horzOverflow="overflow" vert="horz" wrap="square" lIns="91440" tIns="45720" rIns="91440" bIns="45720" numCol="1" spcCol="0" rtlCol="0" fromWordArt="0" anchor="ctr" anchorCtr="0" forceAA="0" compatLnSpc="1">
-                        <a:prstTxWarp prst="textNoShape">
-                          <a:avLst/>
-                        </a:prstTxWarp>
-                        <a:noAutofit/>
-                      </wps:bodyPr>
-                    </wps:wsp>
-                  </a:graphicData>
-                </a:graphic>
-                <wp14:sizeRelH relativeFrom="margin">
-                  <wp14:pctWidth>0</wp14:pctWidth>
-                </wp14:sizeRelH>
-                <wp14:sizeRelV relativeFrom="margin">
-                  <wp14:pctHeight>0</wp14:pctHeight>
-                </wp14:sizeRelV>
-              </wp:anchor>
-            </w:drawing>
-          </mc:Choice>
-          <mc:Fallback>
-            <w:pict>
-              <v:rect w14:anchorId="411ADC2F" id="Rectángulo 4" o:spid="_x0000_s1026" style="position:absolute;margin-left:0;margin-top:0;width:442.5pt;height:104.25pt;z-index:251659264;visibility:visible;mso-wrap-style:square;mso-width-percent:0;mso-height-percent:0;mso-wrap-distance-left:9pt;mso-wrap-distance-top:0;mso-wrap-distance-right:9pt;mso-wrap-distance-bottom:0;mso-position-horizontal:left;mso-position-horizontal-relative:margin;mso-position-vertical:top;mso-position-vertical-relative:margin;mso-width-percent:0;mso-height-percent:0;mso-width-relative:margin;mso-height-relative:margin;v-text-anchor:middle" o:gfxdata="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" fillcolor="#e7e6e6 [3214]" stroked="f" strokeweight="1pt">
-                <w10:wrap type="square" anchorx="margin" anchory="margin"/>
-              </v:rect>
-            </w:pict>
-          </mc:Fallback>
-        </mc:AlternateContent>
-      </w:r>
-    </w:p>
-    <w:p>
-      <w:pPr>
-        <w:pStyle w:val="Ttulo1"/>
-      </w:pPr>
-      <w:r>
-        <w:t>Sobre Mi</w:t>
+    </w:p>
+    <w:p>
+      <w:pPr>
+        <w:pStyle w:val="Heading1"/>
+      </w:pPr>
+      <w:r>
+        <w:t xml:space="preserve">Sobre </w:t>
+      </w:r>
+      <w:r>
+        <w:t>m</w:t>
+      </w:r>
+      <w:r>
+        <w:t>í</w:t>
       </w:r>
     </w:p>
     <w:p>
@@ -951,7 +867,19 @@
         <w:t>ador</w:t>
       </w:r>
       <w:r>
-        <w:t xml:space="preserve"> de aplicaciones móviles y de escritorio.</w:t>
+        <w:t xml:space="preserve"> de aplicaciones móviles</w:t>
+      </w:r>
+      <w:r>
+        <w:t xml:space="preserve">, </w:t>
+      </w:r>
+      <w:r>
+        <w:t>de escritorio</w:t>
+      </w:r>
+      <w:r>
+        <w:t xml:space="preserve"> y web</w:t>
+      </w:r>
+      <w:r>
+        <w:t>.</w:t>
       </w:r>
       <w:r>
         <w:t xml:space="preserve"> Me considero una persona responsable, con iniciativa, puntualidad</w:t>
@@ -971,7 +899,7 @@
     </w:p>
     <w:p>
       <w:pPr>
-        <w:pStyle w:val="Ttulo1"/>
+        <w:pStyle w:val="Heading1"/>
         <w:jc w:val="both"/>
       </w:pPr>
       <w:r>
@@ -980,7 +908,7 @@
     </w:p>
     <w:p>
       <w:pPr>
-        <w:pStyle w:val="Prrafodelista"/>
+        <w:pStyle w:val="ListParagraph"/>
         <w:numPr>
           <w:ilvl w:val="0"/>
           <w:numId w:val="4"/>
@@ -999,7 +927,7 @@
     </w:p>
     <w:p>
       <w:pPr>
-        <w:pStyle w:val="Prrafodelista"/>
+        <w:pStyle w:val="ListParagraph"/>
         <w:numPr>
           <w:ilvl w:val="0"/>
           <w:numId w:val="4"/>
@@ -1007,12 +935,18 @@
         <w:jc w:val="both"/>
       </w:pPr>
       <w:r>
-        <w:t>Curso de inglés comunicativo (12 niveles).</w:t>
-      </w:r>
-    </w:p>
-    <w:p>
-      <w:pPr>
-        <w:pStyle w:val="Ttulo1"/>
+        <w:t>C</w:t>
+      </w:r>
+      <w:r>
+        <w:t>urso</w:t>
+      </w:r>
+      <w:r>
+        <w:t xml:space="preserve"> de inglés comunicativo (12 niveles).</w:t>
+      </w:r>
+    </w:p>
+    <w:p>
+      <w:pPr>
+        <w:pStyle w:val="Heading1"/>
         <w:jc w:val="both"/>
       </w:pPr>
       <w:r>
@@ -1021,7 +955,7 @@
     </w:p>
     <w:p>
       <w:pPr>
-        <w:pStyle w:val="Prrafodelista"/>
+        <w:pStyle w:val="ListParagraph"/>
         <w:numPr>
           <w:ilvl w:val="0"/>
           <w:numId w:val="1"/>
@@ -1029,12 +963,18 @@
         <w:jc w:val="both"/>
       </w:pPr>
       <w:r>
-        <w:t>Desarrollo de Aplicaciones de Escritorio con: Java y C#.</w:t>
-      </w:r>
-    </w:p>
-    <w:p>
-      <w:pPr>
-        <w:pStyle w:val="Prrafodelista"/>
+        <w:t xml:space="preserve">Desarrollo de Aplicaciones de Escritorio con: Java </w:t>
+      </w:r>
+      <w:r>
+        <w:t>o</w:t>
+      </w:r>
+      <w:r>
+        <w:t xml:space="preserve"> C#.</w:t>
+      </w:r>
+    </w:p>
+    <w:p>
+      <w:pPr>
+        <w:pStyle w:val="ListParagraph"/>
         <w:numPr>
           <w:ilvl w:val="0"/>
           <w:numId w:val="1"/>
@@ -1059,7 +999,7 @@
     </w:p>
     <w:p>
       <w:pPr>
-        <w:pStyle w:val="Prrafodelista"/>
+        <w:pStyle w:val="ListParagraph"/>
         <w:numPr>
           <w:ilvl w:val="0"/>
           <w:numId w:val="1"/>
@@ -1067,18 +1007,27 @@
         <w:jc w:val="both"/>
       </w:pPr>
       <w:r>
-        <w:t>Manejo de base de datos</w:t>
-      </w:r>
-      <w:r>
-        <w:t xml:space="preserve">: </w:t>
-      </w:r>
-      <w:r>
-        <w:t>SQL Server, MySQL y SQLite.</w:t>
-      </w:r>
-    </w:p>
-    <w:p>
-      <w:pPr>
-        <w:pStyle w:val="Prrafodelista"/>
+        <w:t>Desarrollo de Páginas Web con</w:t>
+      </w:r>
+      <w:r>
+        <w:t>: HTML</w:t>
+      </w:r>
+      <w:r>
+        <w:t>,</w:t>
+      </w:r>
+      <w:r>
+        <w:t xml:space="preserve"> CSS</w:t>
+      </w:r>
+      <w:r>
+        <w:t>, JavaScript y PHP</w:t>
+      </w:r>
+      <w:r>
+        <w:t>.</w:t>
+      </w:r>
+    </w:p>
+    <w:p>
+      <w:pPr>
+        <w:pStyle w:val="ListParagraph"/>
         <w:numPr>
           <w:ilvl w:val="0"/>
           <w:numId w:val="1"/>
@@ -1086,18 +1035,18 @@
         <w:jc w:val="both"/>
       </w:pPr>
       <w:r>
-        <w:t>Implementación de Servidores Web, FTP, SSH</w:t>
-      </w:r>
-      <w:r>
-        <w:t xml:space="preserve"> y VoIP</w:t>
-      </w:r>
-      <w:r>
-        <w:t xml:space="preserve"> en Linux.</w:t>
-      </w:r>
-    </w:p>
-    <w:p>
-      <w:pPr>
-        <w:pStyle w:val="Prrafodelista"/>
+        <w:t xml:space="preserve">Uso de Herramientas de desarrollo </w:t>
+      </w:r>
+      <w:r>
+        <w:t xml:space="preserve">web </w:t>
+      </w:r>
+      <w:r>
+        <w:t>como React, jQuery y Bootstrap.</w:t>
+      </w:r>
+    </w:p>
+    <w:p>
+      <w:pPr>
+        <w:pStyle w:val="ListParagraph"/>
         <w:numPr>
           <w:ilvl w:val="0"/>
           <w:numId w:val="1"/>
@@ -1105,15 +1054,27 @@
         <w:jc w:val="both"/>
       </w:pPr>
       <w:r>
-        <w:t>Uso</w:t>
-      </w:r>
-      <w:r>
-        <w:t xml:space="preserve"> del controlador de versiones Git y de GitHub.</w:t>
-      </w:r>
-    </w:p>
-    <w:p>
-      <w:pPr>
-        <w:pStyle w:val="Prrafodelista"/>
+        <w:t>Desarrollo de Servicios</w:t>
+      </w:r>
+      <w:r>
+        <w:t xml:space="preserve"> </w:t>
+      </w:r>
+      <w:r>
+        <w:t xml:space="preserve">Web </w:t>
+      </w:r>
+      <w:r>
+        <w:t xml:space="preserve">API REST </w:t>
+      </w:r>
+      <w:r>
+        <w:t xml:space="preserve">en C# </w:t>
+      </w:r>
+      <w:r>
+        <w:t>con Asp.net Core y PHP.</w:t>
+      </w:r>
+    </w:p>
+    <w:p>
+      <w:pPr>
+        <w:pStyle w:val="ListParagraph"/>
         <w:numPr>
           <w:ilvl w:val="0"/>
           <w:numId w:val="1"/>
@@ -1121,48 +1082,25 @@
         <w:jc w:val="both"/>
       </w:pPr>
       <w:r>
-        <w:t xml:space="preserve">Conocimiento </w:t>
-      </w:r>
-      <w:r>
-        <w:t>de: HTML</w:t>
-      </w:r>
-      <w:r>
-        <w:t>,</w:t>
-      </w:r>
-      <w:r>
-        <w:t xml:space="preserve"> CSS</w:t>
-      </w:r>
-      <w:r>
-        <w:t>, JavaScript y PHP</w:t>
-      </w:r>
-      <w:r>
-        <w:t>.</w:t>
-      </w:r>
-    </w:p>
-    <w:p>
-      <w:pPr>
-        <w:pStyle w:val="Prrafodelista"/>
+        <w:t>Uso del controlador de versiones Git y GitHub.</w:t>
+      </w:r>
+    </w:p>
+    <w:p>
+      <w:pPr>
+        <w:pStyle w:val="ListParagraph"/>
         <w:numPr>
           <w:ilvl w:val="0"/>
           <w:numId w:val="1"/>
         </w:numPr>
         <w:jc w:val="both"/>
       </w:pPr>
-      <w:bookmarkStart w:id="0" w:name="_Hlk63021142"/>
-      <w:r>
-        <w:t>Conocimiento</w:t>
-      </w:r>
-      <w:r>
-        <w:t xml:space="preserve"> </w:t>
-      </w:r>
-      <w:bookmarkEnd w:id="0"/>
-      <w:r>
-        <w:t>de Lenguaje C y Visual Basic.</w:t>
-      </w:r>
-    </w:p>
-    <w:p>
-      <w:pPr>
-        <w:pStyle w:val="Prrafodelista"/>
+      <w:r>
+        <w:t>Implementación de Servidores Web, FTP, SSH, VoIP, etc. en Linux.</w:t>
+      </w:r>
+    </w:p>
+    <w:p>
+      <w:pPr>
+        <w:pStyle w:val="ListParagraph"/>
         <w:numPr>
           <w:ilvl w:val="0"/>
           <w:numId w:val="1"/>
@@ -1170,28 +1108,77 @@
         <w:jc w:val="both"/>
       </w:pPr>
       <w:r>
-        <w:t>Ingles Comunicativo.</w:t>
-      </w:r>
-      <w:r>
-        <w:t xml:space="preserve"> </w:t>
-      </w:r>
-    </w:p>
-    <w:p>
-      <w:pPr>
-        <w:pStyle w:val="Prrafodelista"/>
+        <w:t>Manejo de base de datos</w:t>
+      </w:r>
+      <w:r>
+        <w:t xml:space="preserve">: </w:t>
+      </w:r>
+      <w:r>
+        <w:t>SQL Server, MySQL y SQLite.</w:t>
+      </w:r>
+    </w:p>
+    <w:p>
+      <w:pPr>
+        <w:pStyle w:val="ListParagraph"/>
         <w:numPr>
           <w:ilvl w:val="0"/>
           <w:numId w:val="1"/>
         </w:numPr>
         <w:jc w:val="both"/>
       </w:pPr>
+      <w:bookmarkStart w:id="0" w:name="_Hlk63021142"/>
+      <w:r>
+        <w:t>Conocimiento</w:t>
+      </w:r>
+      <w:r>
+        <w:t xml:space="preserve"> </w:t>
+      </w:r>
+      <w:bookmarkEnd w:id="0"/>
+      <w:r>
+        <w:t>de Lenguaje C</w:t>
+      </w:r>
+      <w:r>
+        <w:t xml:space="preserve"> y Visual Basic</w:t>
+      </w:r>
+      <w:r>
+        <w:t>.</w:t>
+      </w:r>
+      <w:r>
+        <w:t xml:space="preserve"> </w:t>
+      </w:r>
+    </w:p>
+    <w:p>
+      <w:pPr>
+        <w:pStyle w:val="ListParagraph"/>
+        <w:numPr>
+          <w:ilvl w:val="0"/>
+          <w:numId w:val="1"/>
+        </w:numPr>
+        <w:jc w:val="both"/>
+      </w:pPr>
       <w:r>
         <w:t>Manejo de Office.</w:t>
       </w:r>
     </w:p>
     <w:p>
       <w:pPr>
-        <w:pStyle w:val="Ttulo1"/>
+        <w:pStyle w:val="ListParagraph"/>
+        <w:numPr>
+          <w:ilvl w:val="0"/>
+          <w:numId w:val="1"/>
+        </w:numPr>
+        <w:jc w:val="both"/>
+      </w:pPr>
+      <w:r>
+        <w:t>Ingles básico.</w:t>
+      </w:r>
+      <w:r>
+        <w:t xml:space="preserve"> </w:t>
+      </w:r>
+    </w:p>
+    <w:p>
+      <w:pPr>
+        <w:pStyle w:val="Heading1"/>
         <w:jc w:val="both"/>
       </w:pPr>
       <w:r>
@@ -1200,11 +1187,14 @@
     </w:p>
     <w:p>
       <w:pPr>
-        <w:pStyle w:val="Ttulo2"/>
-        <w:jc w:val="both"/>
-      </w:pPr>
-      <w:r>
-        <w:t>Base de datos – SQL Server</w:t>
+        <w:pStyle w:val="Heading2"/>
+        <w:jc w:val="both"/>
+      </w:pPr>
+      <w:r>
+        <w:t>Sistema de inventario y ventas</w:t>
+      </w:r>
+      <w:r>
+        <w:t>– SQL Server</w:t>
       </w:r>
       <w:r>
         <w:t>,</w:t>
@@ -1283,11 +1273,11 @@
     </w:p>
     <w:p>
       <w:pPr>
-        <w:pStyle w:val="Ttulo2"/>
-        <w:jc w:val="both"/>
-      </w:pPr>
-      <w:r>
-        <w:t>Desarrollo de una App</w:t>
+        <w:pStyle w:val="Heading2"/>
+        <w:jc w:val="both"/>
+      </w:pPr>
+      <w:r>
+        <w:t>Desarrollo de App</w:t>
       </w:r>
       <w:r>
         <w:t xml:space="preserve"> de Android</w:t>
@@ -1342,10 +1332,11 @@
     </w:p>
     <w:p>
       <w:pPr>
-        <w:pStyle w:val="Ttulo2"/>
-        <w:jc w:val="both"/>
-      </w:pPr>
-      <w:r>
+        <w:pStyle w:val="Heading2"/>
+        <w:jc w:val="both"/>
+      </w:pPr>
+      <w:r>
+        <w:lastRenderedPageBreak/>
         <w:t>Red de área local</w:t>
       </w:r>
     </w:p>
@@ -1357,34 +1348,20 @@
         <w:jc w:val="both"/>
       </w:pPr>
       <w:r>
-        <w:t>Implement</w:t>
-      </w:r>
-      <w:r>
-        <w:t xml:space="preserve">e </w:t>
-      </w:r>
-      <w:r>
-        <w:t>el uso de servidores Web, FTP</w:t>
-      </w:r>
-      <w:r>
-        <w:t>,</w:t>
-      </w:r>
-      <w:r>
-        <w:t xml:space="preserve"> SHH</w:t>
-      </w:r>
-      <w:r>
-        <w:t xml:space="preserve"> y de VoIP en un sistema operativo Linux </w:t>
-      </w:r>
-      <w:r>
-        <w:t>y se hicieron conexiones y pruebas a través de clientes como computadoras y dispositivos móviles.</w:t>
-      </w:r>
-    </w:p>
-    <w:p>
-      <w:pPr>
-        <w:pStyle w:val="Ttulo1"/>
-        <w:jc w:val="both"/>
-      </w:pPr>
-      <w:r>
-        <w:lastRenderedPageBreak/>
+        <w:t>Implemente el uso de servidores Web, FTP, SHH y de VoIP en un sistema operativo Linux y se hicieron conexiones y pruebas a través de clientes como computadoras y dispositivos móviles.</w:t>
+      </w:r>
+    </w:p>
+    <w:p>
+      <w:pPr>
+        <w:jc w:val="both"/>
+      </w:pPr>
+    </w:p>
+    <w:p>
+      <w:pPr>
+        <w:pStyle w:val="Heading1"/>
+        <w:jc w:val="both"/>
+      </w:pPr>
+      <w:r>
         <w:t>Información Adicional</w:t>
       </w:r>
     </w:p>
@@ -1398,7 +1375,7 @@
           <w:b/>
           <w:bCs/>
         </w:rPr>
-        <w:t>Destrezas</w:t>
+        <w:t>Habilidades blandas</w:t>
       </w:r>
       <w:r>
         <w:t xml:space="preserve">: </w:t>
@@ -1406,7 +1383,7 @@
     </w:p>
     <w:p>
       <w:pPr>
-        <w:pStyle w:val="Prrafodelista"/>
+        <w:pStyle w:val="ListParagraph"/>
         <w:numPr>
           <w:ilvl w:val="0"/>
           <w:numId w:val="3"/>
@@ -1419,7 +1396,7 @@
     </w:p>
     <w:p>
       <w:pPr>
-        <w:pStyle w:val="Prrafodelista"/>
+        <w:pStyle w:val="ListParagraph"/>
         <w:numPr>
           <w:ilvl w:val="0"/>
           <w:numId w:val="3"/>
@@ -1432,7 +1409,7 @@
     </w:p>
     <w:p>
       <w:pPr>
-        <w:pStyle w:val="Prrafodelista"/>
+        <w:pStyle w:val="ListParagraph"/>
         <w:numPr>
           <w:ilvl w:val="0"/>
           <w:numId w:val="3"/>
@@ -1443,12 +1420,18 @@
         <w:t>T</w:t>
       </w:r>
       <w:r>
-        <w:t>rabajar de forma individual y en equipo.</w:t>
-      </w:r>
-    </w:p>
-    <w:p>
-      <w:pPr>
-        <w:pStyle w:val="Prrafodelista"/>
+        <w:t>rabaj</w:t>
+      </w:r>
+      <w:r>
+        <w:t>o</w:t>
+      </w:r>
+      <w:r>
+        <w:t xml:space="preserve"> de forma individual y en equipo.</w:t>
+      </w:r>
+    </w:p>
+    <w:p>
+      <w:pPr>
+        <w:pStyle w:val="ListParagraph"/>
         <w:numPr>
           <w:ilvl w:val="0"/>
           <w:numId w:val="3"/>
@@ -1464,7 +1447,7 @@
     </w:p>
     <w:p>
       <w:pPr>
-        <w:pStyle w:val="Prrafodelista"/>
+        <w:pStyle w:val="ListParagraph"/>
         <w:numPr>
           <w:ilvl w:val="0"/>
           <w:numId w:val="3"/>
@@ -1477,7 +1460,7 @@
     </w:p>
     <w:p>
       <w:pPr>
-        <w:pStyle w:val="Prrafodelista"/>
+        <w:pStyle w:val="ListParagraph"/>
         <w:numPr>
           <w:ilvl w:val="0"/>
           <w:numId w:val="3"/>
@@ -1485,7 +1468,26 @@
         <w:jc w:val="both"/>
       </w:pPr>
       <w:r>
-        <w:t>Proactividad.</w:t>
+        <w:t>Autoaprendizaje.</w:t>
+      </w:r>
+    </w:p>
+    <w:p>
+      <w:pPr>
+        <w:pStyle w:val="ListParagraph"/>
+        <w:numPr>
+          <w:ilvl w:val="0"/>
+          <w:numId w:val="3"/>
+        </w:numPr>
+        <w:jc w:val="both"/>
+      </w:pPr>
+      <w:r>
+        <w:t>Proactiv</w:t>
+      </w:r>
+      <w:r>
+        <w:t>o</w:t>
+      </w:r>
+      <w:r>
+        <w:t>.</w:t>
       </w:r>
     </w:p>
     <w:p>
@@ -1512,7 +1514,7 @@
 </file>
 
 <file path=word/numbering.xml><?xml version="1.0" encoding="utf-8"?>
-<w:numbering xmlns:wpc="http://schemas.microsoft.com/office/word/2010/wordprocessingCanvas" xmlns:cx="http://schemas.microsoft.com/office/drawing/2014/chartex" xmlns:cx1="http://schemas.microsoft.com/office/drawing/2015/9/8/chartex" xmlns:cx2="http://schemas.microsoft.com/office/drawing/2015/10/21/chartex" xmlns:cx3="http://schemas.microsoft.com/office/drawing/2016/5/9/chartex" xmlns:cx4="http://schemas.microsoft.com/office/drawing/2016/5/10/chartex" xmlns:cx5="http://schemas.microsoft.com/office/drawing/2016/5/11/chartex" xmlns:cx6="http://schemas.microsoft.com/office/drawing/2016/5/12/chartex" xmlns:cx7="http://schemas.microsoft.com/office/drawing/2016/5/13/chartex" xmlns:cx8="http://schemas.microsoft.com/office/drawing/2016/5/14/chartex" xmlns:mc="http://schemas.openxmlformats.org/markup-compatibility/2006" xmlns:aink="http://schemas.microsoft.com/office/drawing/2016/ink" xmlns:am3d="http://schemas.microsoft.com/office/drawing/2017/model3d" xmlns:o="urn:schemas-microsoft-com:office:office" xmlns:r="http://schemas.openxmlformats.org/officeDocument/2006/relationships" xmlns:m="http://schemas.openxmlformats.org/officeDocument/2006/math" xmlns:v="urn:schemas-microsoft-com:vml" xmlns:wp14="http://schemas.microsoft.com/office/word/2010/wordprocessingDrawing" xmlns:wp="http://schemas.openxmlformats.org/drawingml/2006/wordprocessingDrawing" xmlns:w10="urn:schemas-microsoft-com:office:word" xmlns:w="http://schemas.openxmlformats.org/wordprocessingml/2006/main" xmlns:w14="http://schemas.microsoft.com/office/word/2010/wordml" xmlns:w15="http://schemas.microsoft.com/office/word/2012/wordml" xmlns:w16cex="http://schemas.microsoft.com/office/word/2018/wordml/cex" xmlns:w16cid="http://schemas.microsoft.com/office/word/2016/wordml/cid" xmlns:w16="http://schemas.microsoft.com/office/word/2018/wordml" xmlns:w16se="http://schemas.microsoft.com/office/word/2015/wordml/symex" xmlns:wpg="http://schemas.microsoft.com/office/word/2010/wordprocessingGroup" xmlns:wpi="http://schemas.microsoft.com/office/word/2010/wordprocessingInk" xmlns:wne="http://schemas.microsoft.com/office/word/2006/wordml" xmlns:wps="http://schemas.microsoft.com/office/word/2010/wordprocessingShape" mc:Ignorable="w14 w15 w16se w16cid w16 w16cex wp14">
+<w:numbering xmlns:wpc="http://schemas.microsoft.com/office/word/2010/wordprocessingCanvas" xmlns:cx="http://schemas.microsoft.com/office/drawing/2014/chartex" xmlns:cx1="http://schemas.microsoft.com/office/drawing/2015/9/8/chartex" xmlns:cx2="http://schemas.microsoft.com/office/drawing/2015/10/21/chartex" xmlns:cx3="http://schemas.microsoft.com/office/drawing/2016/5/9/chartex" xmlns:cx4="http://schemas.microsoft.com/office/drawing/2016/5/10/chartex" xmlns:cx5="http://schemas.microsoft.com/office/drawing/2016/5/11/chartex" xmlns:cx6="http://schemas.microsoft.com/office/drawing/2016/5/12/chartex" xmlns:cx7="http://schemas.microsoft.com/office/drawing/2016/5/13/chartex" xmlns:cx8="http://schemas.microsoft.com/office/drawing/2016/5/14/chartex" xmlns:mc="http://schemas.openxmlformats.org/markup-compatibility/2006" xmlns:aink="http://schemas.microsoft.com/office/drawing/2016/ink" xmlns:am3d="http://schemas.microsoft.com/office/drawing/2017/model3d" xmlns:o="urn:schemas-microsoft-com:office:office" xmlns:r="http://schemas.openxmlformats.org/officeDocument/2006/relationships" xmlns:m="http://schemas.openxmlformats.org/officeDocument/2006/math" xmlns:v="urn:schemas-microsoft-com:vml" xmlns:wp14="http://schemas.microsoft.com/office/word/2010/wordprocessingDrawing" xmlns:wp="http://schemas.openxmlformats.org/drawingml/2006/wordprocessingDrawing" xmlns:w10="urn:schemas-microsoft-com:office:word" xmlns:w="http://schemas.openxmlformats.org/wordprocessingml/2006/main" xmlns:w14="http://schemas.microsoft.com/office/word/2010/wordml" xmlns:w15="http://schemas.microsoft.com/office/word/2012/wordml" xmlns:w16cex="http://schemas.microsoft.com/office/word/2018/wordml/cex" xmlns:w16cid="http://schemas.microsoft.com/office/word/2016/wordml/cid" xmlns:w16="http://schemas.microsoft.com/office/word/2018/wordml" xmlns:w16sdtdh="http://schemas.microsoft.com/office/word/2020/wordml/sdtdatahash" xmlns:w16se="http://schemas.microsoft.com/office/word/2015/wordml/symex" xmlns:wpg="http://schemas.microsoft.com/office/word/2010/wordprocessingGroup" xmlns:wpi="http://schemas.microsoft.com/office/word/2010/wordprocessingInk" xmlns:wne="http://schemas.microsoft.com/office/word/2006/wordml" xmlns:wps="http://schemas.microsoft.com/office/word/2010/wordprocessingShape" mc:Ignorable="w14 w15 w16se w16cid w16 w16cex w16sdtdh wp14">
   <w:abstractNum w:abstractNumId="0" w15:restartNumberingAfterBreak="0">
     <w:nsid w:val="12DD6398"/>
     <w:multiLevelType w:val="hybridMultilevel"/>
@@ -1981,7 +1983,7 @@
 </file>
 
 <file path=word/styles.xml><?xml version="1.0" encoding="utf-8"?>
-<w:styles xmlns:mc="http://schemas.openxmlformats.org/markup-compatibility/2006" xmlns:r="http://schemas.openxmlformats.org/officeDocument/2006/relationships" xmlns:w="http://schemas.openxmlformats.org/wordprocessingml/2006/main" xmlns:w14="http://schemas.microsoft.com/office/word/2010/wordml" xmlns:w15="http://schemas.microsoft.com/office/word/2012/wordml" xmlns:w16cex="http://schemas.microsoft.com/office/word/2018/wordml/cex" xmlns:w16cid="http://schemas.microsoft.com/office/word/2016/wordml/cid" xmlns:w16="http://schemas.microsoft.com/office/word/2018/wordml" xmlns:w16se="http://schemas.microsoft.com/office/word/2015/wordml/symex" mc:Ignorable="w14 w15 w16se w16cid w16 w16cex">
+<w:styles xmlns:mc="http://schemas.openxmlformats.org/markup-compatibility/2006" xmlns:r="http://schemas.openxmlformats.org/officeDocument/2006/relationships" xmlns:w="http://schemas.openxmlformats.org/wordprocessingml/2006/main" xmlns:w14="http://schemas.microsoft.com/office/word/2010/wordml" xmlns:w15="http://schemas.microsoft.com/office/word/2012/wordml" xmlns:w16cex="http://schemas.microsoft.com/office/word/2018/wordml/cex" xmlns:w16cid="http://schemas.microsoft.com/office/word/2016/wordml/cid" xmlns:w16="http://schemas.microsoft.com/office/word/2018/wordml" xmlns:w16sdtdh="http://schemas.microsoft.com/office/word/2020/wordml/sdtdatahash" xmlns:w16se="http://schemas.microsoft.com/office/word/2015/wordml/symex" mc:Ignorable="w14 w15 w16se w16cid w16 w16cex w16sdtdh">
   <w:docDefaults>
     <w:rPrDefault>
       <w:rPr>
@@ -2379,11 +2381,11 @@
     <w:name w:val="Normal"/>
     <w:qFormat/>
   </w:style>
-  <w:style w:type="paragraph" w:styleId="Ttulo1">
+  <w:style w:type="paragraph" w:styleId="Heading1">
     <w:name w:val="heading 1"/>
     <w:basedOn w:val="Normal"/>
     <w:next w:val="Normal"/>
-    <w:link w:val="Ttulo1Car"/>
+    <w:link w:val="Heading1Char"/>
     <w:uiPriority w:val="9"/>
     <w:qFormat/>
     <w:rsid w:val="001608B3"/>
@@ -2400,11 +2402,11 @@
       <w:szCs w:val="32"/>
     </w:rPr>
   </w:style>
-  <w:style w:type="paragraph" w:styleId="Ttulo2">
+  <w:style w:type="paragraph" w:styleId="Heading2">
     <w:name w:val="heading 2"/>
     <w:basedOn w:val="Normal"/>
     <w:next w:val="Normal"/>
-    <w:link w:val="Ttulo2Car"/>
+    <w:link w:val="Heading2Char"/>
     <w:uiPriority w:val="9"/>
     <w:unhideWhenUsed/>
     <w:qFormat/>
@@ -2422,13 +2424,13 @@
       <w:szCs w:val="26"/>
     </w:rPr>
   </w:style>
-  <w:style w:type="character" w:default="1" w:styleId="Fuentedeprrafopredeter">
+  <w:style w:type="character" w:default="1" w:styleId="DefaultParagraphFont">
     <w:name w:val="Default Paragraph Font"/>
     <w:uiPriority w:val="1"/>
     <w:semiHidden/>
     <w:unhideWhenUsed/>
   </w:style>
-  <w:style w:type="table" w:default="1" w:styleId="Tablanormal">
+  <w:style w:type="table" w:default="1" w:styleId="TableNormal">
     <w:name w:val="Normal Table"/>
     <w:uiPriority w:val="99"/>
     <w:semiHidden/>
@@ -2443,13 +2445,13 @@
       </w:tblCellMar>
     </w:tblPr>
   </w:style>
-  <w:style w:type="numbering" w:default="1" w:styleId="Sinlista">
+  <w:style w:type="numbering" w:default="1" w:styleId="NoList">
     <w:name w:val="No List"/>
     <w:uiPriority w:val="99"/>
     <w:semiHidden/>
     <w:unhideWhenUsed/>
   </w:style>
-  <w:style w:type="paragraph" w:styleId="Sinespaciado">
+  <w:style w:type="paragraph" w:styleId="NoSpacing">
     <w:name w:val="No Spacing"/>
     <w:basedOn w:val="Normal"/>
     <w:uiPriority w:val="1"/>
@@ -2466,9 +2468,9 @@
       <w:lang w:val="en-US" w:eastAsia="ja-JP"/>
     </w:rPr>
   </w:style>
-  <w:style w:type="character" w:styleId="Hipervnculo">
+  <w:style w:type="character" w:styleId="Hyperlink">
     <w:name w:val="Hyperlink"/>
-    <w:basedOn w:val="Fuentedeprrafopredeter"/>
+    <w:basedOn w:val="DefaultParagraphFont"/>
     <w:uiPriority w:val="99"/>
     <w:unhideWhenUsed/>
     <w:rsid w:val="001608B3"/>
@@ -2477,11 +2479,11 @@
       <w:u w:val="single"/>
     </w:rPr>
   </w:style>
-  <w:style w:type="paragraph" w:styleId="Ttulo">
+  <w:style w:type="paragraph" w:styleId="Title">
     <w:name w:val="Title"/>
     <w:basedOn w:val="Normal"/>
     <w:next w:val="Normal"/>
-    <w:link w:val="TtuloCar"/>
+    <w:link w:val="TitleChar"/>
     <w:uiPriority w:val="10"/>
     <w:qFormat/>
     <w:rsid w:val="001608B3"/>
@@ -2497,10 +2499,10 @@
       <w:szCs w:val="56"/>
     </w:rPr>
   </w:style>
-  <w:style w:type="character" w:customStyle="1" w:styleId="TtuloCar">
-    <w:name w:val="Título Car"/>
-    <w:basedOn w:val="Fuentedeprrafopredeter"/>
-    <w:link w:val="Ttulo"/>
+  <w:style w:type="character" w:customStyle="1" w:styleId="TitleChar">
+    <w:name w:val="Title Char"/>
+    <w:basedOn w:val="DefaultParagraphFont"/>
+    <w:link w:val="Title"/>
     <w:uiPriority w:val="10"/>
     <w:rsid w:val="001608B3"/>
     <w:rPr>
@@ -2511,10 +2513,10 @@
       <w:szCs w:val="56"/>
     </w:rPr>
   </w:style>
-  <w:style w:type="character" w:customStyle="1" w:styleId="Ttulo1Car">
-    <w:name w:val="Título 1 Car"/>
-    <w:basedOn w:val="Fuentedeprrafopredeter"/>
-    <w:link w:val="Ttulo1"/>
+  <w:style w:type="character" w:customStyle="1" w:styleId="Heading1Char">
+    <w:name w:val="Heading 1 Char"/>
+    <w:basedOn w:val="DefaultParagraphFont"/>
+    <w:link w:val="Heading1"/>
     <w:uiPriority w:val="9"/>
     <w:rsid w:val="001608B3"/>
     <w:rPr>
@@ -2524,10 +2526,10 @@
       <w:szCs w:val="32"/>
     </w:rPr>
   </w:style>
-  <w:style w:type="character" w:customStyle="1" w:styleId="Ttulo2Car">
-    <w:name w:val="Título 2 Car"/>
-    <w:basedOn w:val="Fuentedeprrafopredeter"/>
-    <w:link w:val="Ttulo2"/>
+  <w:style w:type="character" w:customStyle="1" w:styleId="Heading2Char">
+    <w:name w:val="Heading 2 Char"/>
+    <w:basedOn w:val="DefaultParagraphFont"/>
+    <w:link w:val="Heading2"/>
     <w:uiPriority w:val="9"/>
     <w:rsid w:val="001608B3"/>
     <w:rPr>
@@ -2537,7 +2539,7 @@
       <w:szCs w:val="26"/>
     </w:rPr>
   </w:style>
-  <w:style w:type="paragraph" w:styleId="Prrafodelista">
+  <w:style w:type="paragraph" w:styleId="ListParagraph">
     <w:name w:val="List Paragraph"/>
     <w:basedOn w:val="Normal"/>
     <w:uiPriority w:val="34"/>
@@ -2547,6 +2549,30 @@
       <w:ind w:left="720"/>
       <w:contextualSpacing/>
     </w:pPr>
+  </w:style>
+  <w:style w:type="character" w:styleId="FollowedHyperlink">
+    <w:name w:val="FollowedHyperlink"/>
+    <w:basedOn w:val="DefaultParagraphFont"/>
+    <w:uiPriority w:val="99"/>
+    <w:semiHidden/>
+    <w:unhideWhenUsed/>
+    <w:rsid w:val="00CC7447"/>
+    <w:rPr>
+      <w:color w:val="954F72" w:themeColor="followedHyperlink"/>
+      <w:u w:val="single"/>
+    </w:rPr>
+  </w:style>
+  <w:style w:type="character" w:styleId="UnresolvedMention">
+    <w:name w:val="Unresolved Mention"/>
+    <w:basedOn w:val="DefaultParagraphFont"/>
+    <w:uiPriority w:val="99"/>
+    <w:semiHidden/>
+    <w:unhideWhenUsed/>
+    <w:rsid w:val="00CC7447"/>
+    <w:rPr>
+      <w:color w:val="605E5C"/>
+      <w:shd w:val="clear" w:color="auto" w:fill="E1DFDD"/>
+    </w:rPr>
   </w:style>
 </w:styles>
 </file>
@@ -2844,4 +2870,16 @@
     </a:ext>
   </a:extLst>
 </a:theme>
+</file>
+
+<file path=customXml/item1.xml><?xml version="1.0" encoding="utf-8"?>
+<b:Sources xmlns:b="http://schemas.openxmlformats.org/officeDocument/2006/bibliography" xmlns="http://schemas.openxmlformats.org/officeDocument/2006/bibliography" SelectedStyle="\APASixthEditionOfficeOnline.xsl" StyleName="APA" Version="6"/>
+</file>
+
+<file path=customXml/itemProps1.xml><?xml version="1.0" encoding="utf-8"?>
+<ds:datastoreItem xmlns:ds="http://schemas.openxmlformats.org/officeDocument/2006/customXml" ds:itemID="{B2D2BF90-A23D-4B22-9A09-B4866AED092F}">
+  <ds:schemaRefs>
+    <ds:schemaRef ds:uri="http://schemas.openxmlformats.org/officeDocument/2006/bibliography"/>
+  </ds:schemaRefs>
+</ds:datastoreItem>
 </file>
</xml_diff>